<commit_message>
add: Detail document file
</commit_message>
<xml_diff>
--- a/Documents/Quick Start Guide (RS-232c Communication).docx
+++ b/Documents/Quick Start Guide (RS-232c Communication).docx
@@ -22,6 +22,29 @@
         </w:rPr>
         <w:t xml:space="preserve"> Guide</w:t>
       </w:r>
+    </w:p>
+    <w:p>
+      <w:pPr>
+        <w:ind w:firstLineChars="50" w:firstLine="105"/>
+      </w:pPr>
+      <w:r>
+        <w:t xml:space="preserve">This paper describes the basic setup of a measurement system configuration and implementation of a small-scale program using a Keyence PLC and a </w:t>
+      </w:r>
+      <w:proofErr w:type="spellStart"/>
+      <w:r>
+        <w:t>SourceMeter</w:t>
+      </w:r>
+      <w:proofErr w:type="spellEnd"/>
+      <w:r>
+        <w:t xml:space="preserve"> 2400s.</w:t>
+      </w:r>
+    </w:p>
+    <w:p>
+      <w:pPr>
+        <w:rPr>
+          <w:rFonts w:hint="eastAsia"/>
+        </w:rPr>
+      </w:pPr>
     </w:p>
     <w:p>
       <w:pPr>
@@ -229,7 +252,7 @@
                                     </pic:cNvPicPr>
                                   </pic:nvPicPr>
                                   <pic:blipFill>
-                                    <a:blip r:embed="rId8">
+                                    <a:blip r:embed="rId7">
                                       <a:extLst>
                                         <a:ext uri="{28A0092B-C50C-407E-A947-70E740481C1C}">
                                           <a14:useLocalDpi xmlns:a14="http://schemas.microsoft.com/office/drawing/2010/main" val="0"/>
@@ -451,7 +474,21 @@
         <w:rPr>
           <w:rFonts w:hint="eastAsia"/>
         </w:rPr>
-        <w:t xml:space="preserve"> The RS-232c cable currently in use can be connected with the color pattern shown in the lower right of Fig </w:t>
+        <w:t xml:space="preserve"> The RS-232c cable currently in use can </w:t>
+      </w:r>
+      <w:proofErr w:type="gramStart"/>
+      <w:r>
+        <w:rPr>
+          <w:rFonts w:hint="eastAsia"/>
+        </w:rPr>
+        <w:t>be connected with</w:t>
+      </w:r>
+      <w:proofErr w:type="gramEnd"/>
+      <w:r>
+        <w:rPr>
+          <w:rFonts w:hint="eastAsia"/>
+        </w:rPr>
+        <w:t xml:space="preserve"> the color pattern shown in the lower right of Fig </w:t>
       </w:r>
       <w:r>
         <w:rPr>
@@ -494,7 +531,7 @@
                     </pic:cNvPicPr>
                   </pic:nvPicPr>
                   <pic:blipFill>
-                    <a:blip r:embed="rId9" cstate="print">
+                    <a:blip r:embed="rId8" cstate="print">
                       <a:extLst>
                         <a:ext uri="{28A0092B-C50C-407E-A947-70E740481C1C}">
                           <a14:useLocalDpi xmlns:a14="http://schemas.microsoft.com/office/drawing/2010/main" val="0"/>
@@ -549,9 +586,6 @@
         <w:t xml:space="preserve"> Device connection</w:t>
       </w:r>
     </w:p>
-    <w:p/>
-    <w:p/>
-    <w:p/>
     <w:p>
       <w:pPr>
         <w:keepNext/>
@@ -592,7 +626,7 @@
                     </pic:cNvPicPr>
                   </pic:nvPicPr>
                   <pic:blipFill rotWithShape="1">
-                    <a:blip r:embed="rId10" cstate="print">
+                    <a:blip r:embed="rId9" cstate="print">
                       <a:extLst>
                         <a:ext uri="{28A0092B-C50C-407E-A947-70E740481C1C}">
                           <a14:useLocalDpi xmlns:a14="http://schemas.microsoft.com/office/drawing/2010/main" val="0"/>
@@ -661,6 +695,7 @@
           <w:numId w:val="2"/>
         </w:numPr>
       </w:pPr>
+      <w:proofErr w:type="gramStart"/>
       <w:r>
         <w:rPr>
           <w:rFonts w:hint="eastAsia"/>
@@ -679,6 +714,7 @@
         </w:rPr>
         <w:t>ettings</w:t>
       </w:r>
+      <w:proofErr w:type="gramEnd"/>
     </w:p>
     <w:p>
       <w:r>
@@ -869,7 +905,7 @@
                     </pic:cNvPicPr>
                   </pic:nvPicPr>
                   <pic:blipFill>
-                    <a:blip r:embed="rId11" cstate="print">
+                    <a:blip r:embed="rId10" cstate="print">
                       <a:extLst>
                         <a:ext uri="{28A0092B-C50C-407E-A947-70E740481C1C}">
                           <a14:useLocalDpi xmlns:a14="http://schemas.microsoft.com/office/drawing/2010/main" val="0"/>
@@ -1143,7 +1179,7 @@
           <w:noProof/>
         </w:rPr>
         <w:drawing>
-          <wp:inline distT="0" distB="0" distL="0" distR="0" wp14:anchorId="7EECFA94" wp14:editId="6A6BE103">
+          <wp:inline distT="0" distB="0" distL="0" distR="0" wp14:anchorId="7EECFA94" wp14:editId="03C823E8">
             <wp:extent cx="2746318" cy="2340000"/>
             <wp:effectExtent l="0" t="0" r="0" b="3175"/>
             <wp:docPr id="1873242076" name="図 2"/>
@@ -1160,7 +1196,7 @@
                     </pic:cNvPicPr>
                   </pic:nvPicPr>
                   <pic:blipFill>
-                    <a:blip r:embed="rId12" cstate="print">
+                    <a:blip r:embed="rId11" cstate="print">
                       <a:extLst>
                         <a:ext uri="{28A0092B-C50C-407E-A947-70E740481C1C}">
                           <a14:useLocalDpi xmlns:a14="http://schemas.microsoft.com/office/drawing/2010/main" val="0"/>
@@ -1492,7 +1528,21 @@
         <w:rPr>
           <w:rFonts w:hint="eastAsia"/>
         </w:rPr>
-        <w:t xml:space="preserve">・Port1, Baudrate: </w:t>
+        <w:t xml:space="preserve">・Port1, </w:t>
+      </w:r>
+      <w:proofErr w:type="spellStart"/>
+      <w:r>
+        <w:rPr>
+          <w:rFonts w:hint="eastAsia"/>
+        </w:rPr>
+        <w:t>Baudrate</w:t>
+      </w:r>
+      <w:proofErr w:type="spellEnd"/>
+      <w:r>
+        <w:rPr>
+          <w:rFonts w:hint="eastAsia"/>
+        </w:rPr>
+        <w:t xml:space="preserve">: </w:t>
       </w:r>
       <w:r>
         <w:t>“</w:t>
@@ -1743,7 +1793,7 @@
                     </pic:cNvPicPr>
                   </pic:nvPicPr>
                   <pic:blipFill>
-                    <a:blip r:embed="rId13"/>
+                    <a:blip r:embed="rId12"/>
                     <a:stretch>
                       <a:fillRect/>
                     </a:stretch>
@@ -1826,7 +1876,7 @@
                     </pic:cNvPicPr>
                   </pic:nvPicPr>
                   <pic:blipFill>
-                    <a:blip r:embed="rId14"/>
+                    <a:blip r:embed="rId13"/>
                     <a:stretch>
                       <a:fillRect/>
                     </a:stretch>
@@ -1977,7 +2027,7 @@
                                           </pic:cNvPicPr>
                                         </pic:nvPicPr>
                                         <pic:blipFill>
-                                          <a:blip r:embed="rId15"/>
+                                          <a:blip r:embed="rId14"/>
                                           <a:stretch>
                                             <a:fillRect/>
                                           </a:stretch>
@@ -2082,7 +2132,7 @@
                                     </pic:cNvPicPr>
                                   </pic:nvPicPr>
                                   <pic:blipFill>
-                                    <a:blip r:embed="rId16"/>
+                                    <a:blip r:embed="rId14"/>
                                     <a:stretch>
                                       <a:fillRect/>
                                     </a:stretch>
@@ -2410,6 +2460,7 @@
       </w:r>
     </w:p>
     <w:p>
+      <w:proofErr w:type="gramStart"/>
       <w:r>
         <w:t>”</w:t>
       </w:r>
@@ -2431,6 +2482,7 @@
         </w:rPr>
         <w:t>\RS232c_Port1_Initialize.kfb</w:t>
       </w:r>
+      <w:proofErr w:type="gramEnd"/>
       <w:r>
         <w:t>”</w:t>
       </w:r>
@@ -2708,7 +2760,7 @@
           <w:noProof/>
         </w:rPr>
         <w:drawing>
-          <wp:inline distT="0" distB="0" distL="0" distR="0" wp14:anchorId="39364E0B" wp14:editId="40432193">
+          <wp:inline distT="0" distB="0" distL="0" distR="0" wp14:anchorId="39364E0B" wp14:editId="11B2648D">
             <wp:extent cx="4133205" cy="720000"/>
             <wp:effectExtent l="0" t="0" r="1270" b="4445"/>
             <wp:docPr id="1308431575" name="図 4" descr="グラフィカル ユーザー インターフェイス, テキスト, アプリケーション&#10;&#10;AI によって生成されたコンテンツは間違っている可能性があります。"/>
@@ -2725,7 +2777,7 @@
                     </pic:cNvPicPr>
                   </pic:nvPicPr>
                   <pic:blipFill rotWithShape="1">
-                    <a:blip r:embed="rId17" cstate="print">
+                    <a:blip r:embed="rId15" cstate="print">
                       <a:extLst>
                         <a:ext uri="{28A0092B-C50C-407E-A947-70E740481C1C}">
                           <a14:useLocalDpi xmlns:a14="http://schemas.microsoft.com/office/drawing/2010/main" val="0"/>
@@ -2810,7 +2862,7 @@
                     </pic:cNvPicPr>
                   </pic:nvPicPr>
                   <pic:blipFill rotWithShape="1">
-                    <a:blip r:embed="rId18">
+                    <a:blip r:embed="rId16">
                       <a:extLst>
                         <a:ext uri="{28A0092B-C50C-407E-A947-70E740481C1C}">
                           <a14:useLocalDpi xmlns:a14="http://schemas.microsoft.com/office/drawing/2010/main" val="0"/>
@@ -2983,7 +3035,21 @@
         <w:rPr>
           <w:rFonts w:hint="eastAsia"/>
         </w:rPr>
-        <w:t>Operation recorder save: Exit.</w:t>
+        <w:t xml:space="preserve">Operation </w:t>
+      </w:r>
+      <w:proofErr w:type="gramStart"/>
+      <w:r>
+        <w:rPr>
+          <w:rFonts w:hint="eastAsia"/>
+        </w:rPr>
+        <w:t>recorder</w:t>
+      </w:r>
+      <w:proofErr w:type="gramEnd"/>
+      <w:r>
+        <w:rPr>
+          <w:rFonts w:hint="eastAsia"/>
+        </w:rPr>
+        <w:t xml:space="preserve"> save: Exit.</w:t>
       </w:r>
     </w:p>
     <w:p>
@@ -3029,7 +3095,7 @@
                     </pic:cNvPicPr>
                   </pic:nvPicPr>
                   <pic:blipFill>
-                    <a:blip r:embed="rId19">
+                    <a:blip r:embed="rId17">
                       <a:extLst>
                         <a:ext uri="{28A0092B-C50C-407E-A947-70E740481C1C}">
                           <a14:useLocalDpi xmlns:a14="http://schemas.microsoft.com/office/drawing/2010/main" val="0"/>
@@ -3111,7 +3177,21 @@
         <w:rPr>
           <w:rFonts w:hint="eastAsia"/>
         </w:rPr>
-        <w:t xml:space="preserve"> The program imported in Section 1.5 can read values with measurement settings previously made in the SourceMeter 2400s. This section describes how to monitor and control this PLC program in KV-studio.</w:t>
+        <w:t xml:space="preserve"> The program imported in Section 1.5 can read values with measurement settings previously made in the </w:t>
+      </w:r>
+      <w:proofErr w:type="spellStart"/>
+      <w:r>
+        <w:rPr>
+          <w:rFonts w:hint="eastAsia"/>
+        </w:rPr>
+        <w:t>SourceMeter</w:t>
+      </w:r>
+      <w:proofErr w:type="spellEnd"/>
+      <w:r>
+        <w:rPr>
+          <w:rFonts w:hint="eastAsia"/>
+        </w:rPr>
+        <w:t xml:space="preserve"> 2400s. This section describes how to monitor and control this PLC program in KV-studio.</w:t>
       </w:r>
     </w:p>
     <w:p/>
@@ -3277,7 +3357,7 @@
           <w:noProof/>
         </w:rPr>
         <w:drawing>
-          <wp:inline distT="0" distB="0" distL="0" distR="0" wp14:anchorId="5A3F26DE" wp14:editId="07075B38">
+          <wp:inline distT="0" distB="0" distL="0" distR="0" wp14:anchorId="5A3F26DE" wp14:editId="754C785C">
             <wp:extent cx="5394960" cy="4229100"/>
             <wp:effectExtent l="0" t="0" r="0" b="0"/>
             <wp:docPr id="702518825" name="図 7"/>
@@ -3294,7 +3374,7 @@
                     </pic:cNvPicPr>
                   </pic:nvPicPr>
                   <pic:blipFill>
-                    <a:blip r:embed="rId20" cstate="print">
+                    <a:blip r:embed="rId18" cstate="print">
                       <a:extLst>
                         <a:ext uri="{28A0092B-C50C-407E-A947-70E740481C1C}">
                           <a14:useLocalDpi xmlns:a14="http://schemas.microsoft.com/office/drawing/2010/main" val="0"/>

</xml_diff>